<commit_message>
Update Taskboard iteration 2
</commit_message>
<xml_diff>
--- a/Taskboard_Itr2.docx
+++ b/Taskboard_Itr2.docx
@@ -20,10 +20,9 @@
           <w:sz w:val="32"/>
           <w:szCs w:val="32"/>
         </w:rPr>
-        <w:t>Projec</w:t>
+        <w:t xml:space="preserve">Project </w:t>
       </w:r>
-      <w:bookmarkStart w:id="0" w:name="_GoBack"/>
-      <w:bookmarkEnd w:id="0"/>
+      <w:proofErr w:type="spellStart"/>
       <w:r>
         <w:rPr>
           <w:b/>
@@ -31,8 +30,9 @@
           <w:sz w:val="32"/>
           <w:szCs w:val="32"/>
         </w:rPr>
-        <w:t>t Taskboard</w:t>
+        <w:t>Taskboard</w:t>
       </w:r>
+      <w:proofErr w:type="spellEnd"/>
     </w:p>
     <w:p>
       <w:pPr>
@@ -52,16 +52,7 @@
           <w:sz w:val="32"/>
           <w:szCs w:val="32"/>
         </w:rPr>
-        <w:t>(25/5/2016</w:t>
-      </w:r>
-      <w:r>
-        <w:rPr>
-          <w:b/>
-          <w:bCs/>
-          <w:sz w:val="32"/>
-          <w:szCs w:val="32"/>
-        </w:rPr>
-        <w:t>)</w:t>
+        <w:t>(25/5/2016)</w:t>
       </w:r>
     </w:p>
     <w:p>
@@ -282,47 +273,67 @@
             <w:tcW w:w="2635" w:type="dxa"/>
           </w:tcPr>
           <w:p>
-            <w:r>
-              <w:t>One user story per cell</w:t>
-            </w:r>
-          </w:p>
-          <w:p>
-            <w:pPr>
-              <w:pStyle w:val="ListParagraph"/>
-              <w:numPr>
-                <w:ilvl w:val="0"/>
-                <w:numId w:val="1"/>
-              </w:numPr>
-              <w:spacing w:after="0" w:line="240" w:lineRule="auto"/>
-            </w:pPr>
-            <w:r>
-              <w:t>Name</w:t>
-            </w:r>
-          </w:p>
-          <w:p>
-            <w:pPr>
-              <w:pStyle w:val="ListParagraph"/>
-              <w:numPr>
-                <w:ilvl w:val="0"/>
-                <w:numId w:val="1"/>
-              </w:numPr>
-              <w:spacing w:after="0" w:line="240" w:lineRule="auto"/>
-            </w:pPr>
-            <w:r>
-              <w:t>US ID (UCID, NFID)</w:t>
-            </w:r>
-          </w:p>
-          <w:p>
-            <w:pPr>
-              <w:pStyle w:val="ListParagraph"/>
-              <w:numPr>
-                <w:ilvl w:val="0"/>
-                <w:numId w:val="1"/>
-              </w:numPr>
-              <w:spacing w:after="0" w:line="240" w:lineRule="auto"/>
-            </w:pPr>
-            <w:r>
-              <w:t>Priority</w:t>
+            <w:pPr>
+              <w:spacing w:after="0" w:line="240" w:lineRule="auto"/>
+            </w:pPr>
+          </w:p>
+          <w:p>
+            <w:pPr>
+              <w:pStyle w:val="ListParagraph"/>
+              <w:numPr>
+                <w:ilvl w:val="0"/>
+                <w:numId w:val="1"/>
+              </w:numPr>
+              <w:spacing w:after="0" w:line="240" w:lineRule="auto"/>
+            </w:pPr>
+            <w:r>
+              <w:rPr>
+                <w:lang w:bidi="ar-EG"/>
+              </w:rPr>
+              <w:t>Comment on the posts</w:t>
+            </w:r>
+          </w:p>
+          <w:p>
+            <w:pPr>
+              <w:pStyle w:val="ListParagraph"/>
+              <w:spacing w:after="0" w:line="240" w:lineRule="auto"/>
+              <w:ind w:left="360"/>
+            </w:pPr>
+          </w:p>
+          <w:p>
+            <w:pPr>
+              <w:pStyle w:val="ListParagraph"/>
+              <w:numPr>
+                <w:ilvl w:val="0"/>
+                <w:numId w:val="1"/>
+              </w:numPr>
+              <w:spacing w:after="0" w:line="240" w:lineRule="auto"/>
+            </w:pPr>
+            <w:r>
+              <w:rPr>
+                <w:lang w:bidi="ar-EG"/>
+              </w:rPr>
+              <w:t xml:space="preserve"> US-07, US-13</w:t>
+            </w:r>
+          </w:p>
+          <w:p>
+            <w:pPr>
+              <w:pStyle w:val="ListParagraph"/>
+              <w:spacing w:after="0" w:line="240" w:lineRule="auto"/>
+              <w:ind w:left="360"/>
+            </w:pPr>
+          </w:p>
+          <w:p>
+            <w:pPr>
+              <w:pStyle w:val="ListParagraph"/>
+              <w:numPr>
+                <w:ilvl w:val="0"/>
+                <w:numId w:val="1"/>
+              </w:numPr>
+              <w:spacing w:after="0" w:line="240" w:lineRule="auto"/>
+            </w:pPr>
+            <w:r>
+              <w:t>Priority: High</w:t>
             </w:r>
           </w:p>
           <w:p/>
@@ -334,74 +345,11 @@
             <w:tcW w:w="2635" w:type="dxa"/>
           </w:tcPr>
           <w:p>
-            <w:r>
-              <w:t>One or more task or defect</w:t>
-            </w:r>
-          </w:p>
-          <w:p>
-            <w:pPr>
-              <w:pStyle w:val="ListParagraph"/>
-              <w:numPr>
-                <w:ilvl w:val="0"/>
-                <w:numId w:val="1"/>
-              </w:numPr>
-              <w:spacing w:after="0" w:line="240" w:lineRule="auto"/>
-            </w:pPr>
-            <w:r>
-              <w:t>Name</w:t>
-            </w:r>
-          </w:p>
-          <w:p>
-            <w:pPr>
-              <w:pStyle w:val="ListParagraph"/>
-              <w:numPr>
-                <w:ilvl w:val="0"/>
-                <w:numId w:val="1"/>
-              </w:numPr>
-              <w:spacing w:after="0" w:line="240" w:lineRule="auto"/>
-            </w:pPr>
-            <w:r>
-              <w:t>Person</w:t>
-            </w:r>
-          </w:p>
-          <w:p>
-            <w:pPr>
-              <w:pStyle w:val="ListParagraph"/>
-              <w:numPr>
-                <w:ilvl w:val="0"/>
-                <w:numId w:val="1"/>
-              </w:numPr>
-              <w:spacing w:after="0" w:line="240" w:lineRule="auto"/>
-            </w:pPr>
-            <w:r>
-              <w:t>Estimated Hours</w:t>
-            </w:r>
-          </w:p>
-          <w:p>
-            <w:pPr>
-              <w:pStyle w:val="ListParagraph"/>
-              <w:numPr>
-                <w:ilvl w:val="0"/>
-                <w:numId w:val="1"/>
-              </w:numPr>
-              <w:spacing w:after="0" w:line="240" w:lineRule="auto"/>
-            </w:pPr>
-            <w:r>
-              <w:t>Spent Hours</w:t>
-            </w:r>
-          </w:p>
-          <w:p>
-            <w:pPr>
-              <w:pStyle w:val="ListParagraph"/>
-              <w:numPr>
-                <w:ilvl w:val="0"/>
-                <w:numId w:val="1"/>
-              </w:numPr>
-              <w:spacing w:after="0" w:line="240" w:lineRule="auto"/>
-            </w:pPr>
-            <w:r>
-              <w:t>To do Hours</w:t>
-            </w:r>
+            <w:pPr>
+              <w:pStyle w:val="ListParagraph"/>
+              <w:spacing w:after="0" w:line="240" w:lineRule="auto"/>
+              <w:ind w:left="360"/>
+            </w:pPr>
           </w:p>
         </w:tc>
         <w:tc>
@@ -409,74 +357,108 @@
             <w:tcW w:w="2762" w:type="dxa"/>
           </w:tcPr>
           <w:p>
-            <w:r>
-              <w:t>One or more task or defect</w:t>
-            </w:r>
-          </w:p>
-          <w:p>
-            <w:pPr>
-              <w:pStyle w:val="ListParagraph"/>
-              <w:numPr>
-                <w:ilvl w:val="0"/>
-                <w:numId w:val="1"/>
-              </w:numPr>
-              <w:spacing w:after="0" w:line="240" w:lineRule="auto"/>
-            </w:pPr>
-            <w:r>
-              <w:t>Name</w:t>
-            </w:r>
-          </w:p>
-          <w:p>
-            <w:pPr>
-              <w:pStyle w:val="ListParagraph"/>
-              <w:numPr>
-                <w:ilvl w:val="0"/>
-                <w:numId w:val="1"/>
-              </w:numPr>
-              <w:spacing w:after="0" w:line="240" w:lineRule="auto"/>
-            </w:pPr>
-            <w:r>
-              <w:t>Person</w:t>
-            </w:r>
-          </w:p>
-          <w:p>
-            <w:pPr>
-              <w:pStyle w:val="ListParagraph"/>
-              <w:numPr>
-                <w:ilvl w:val="0"/>
-                <w:numId w:val="1"/>
-              </w:numPr>
-              <w:spacing w:after="0" w:line="240" w:lineRule="auto"/>
-            </w:pPr>
-            <w:r>
-              <w:t>Estimated Hours</w:t>
-            </w:r>
-          </w:p>
-          <w:p>
-            <w:pPr>
-              <w:pStyle w:val="ListParagraph"/>
-              <w:numPr>
-                <w:ilvl w:val="0"/>
-                <w:numId w:val="1"/>
-              </w:numPr>
-              <w:spacing w:after="0" w:line="240" w:lineRule="auto"/>
-            </w:pPr>
-            <w:r>
-              <w:t>Spent Hours</w:t>
-            </w:r>
-          </w:p>
-          <w:p>
-            <w:pPr>
-              <w:pStyle w:val="ListParagraph"/>
-              <w:numPr>
-                <w:ilvl w:val="0"/>
-                <w:numId w:val="1"/>
-              </w:numPr>
-              <w:spacing w:after="0" w:line="240" w:lineRule="auto"/>
-            </w:pPr>
-            <w:r>
-              <w:t>To do Hours</w:t>
-            </w:r>
+            <w:pPr>
+              <w:spacing w:after="0" w:line="240" w:lineRule="auto"/>
+            </w:pPr>
+          </w:p>
+          <w:p>
+            <w:pPr>
+              <w:pStyle w:val="ListParagraph"/>
+              <w:numPr>
+                <w:ilvl w:val="0"/>
+                <w:numId w:val="1"/>
+              </w:numPr>
+              <w:spacing w:after="0" w:line="240" w:lineRule="auto"/>
+            </w:pPr>
+            <w:r>
+              <w:t>Task: Update/Delete comment</w:t>
+            </w:r>
+          </w:p>
+          <w:p>
+            <w:pPr>
+              <w:pStyle w:val="ListParagraph"/>
+              <w:spacing w:after="0" w:line="240" w:lineRule="auto"/>
+              <w:ind w:left="360"/>
+            </w:pPr>
+          </w:p>
+          <w:p>
+            <w:pPr>
+              <w:pStyle w:val="ListParagraph"/>
+              <w:numPr>
+                <w:ilvl w:val="0"/>
+                <w:numId w:val="1"/>
+              </w:numPr>
+              <w:spacing w:after="0" w:line="240" w:lineRule="auto"/>
+            </w:pPr>
+            <w:r>
+              <w:t xml:space="preserve">Person: </w:t>
+            </w:r>
+            <w:proofErr w:type="spellStart"/>
+            <w:r>
+              <w:t>Tasneem</w:t>
+            </w:r>
+            <w:proofErr w:type="spellEnd"/>
+          </w:p>
+          <w:p>
+            <w:pPr>
+              <w:spacing w:after="0" w:line="240" w:lineRule="auto"/>
+            </w:pPr>
+          </w:p>
+          <w:p>
+            <w:pPr>
+              <w:pStyle w:val="ListParagraph"/>
+              <w:numPr>
+                <w:ilvl w:val="0"/>
+                <w:numId w:val="1"/>
+              </w:numPr>
+              <w:spacing w:after="0" w:line="240" w:lineRule="auto"/>
+            </w:pPr>
+            <w:r>
+              <w:t>EH: 10</w:t>
+            </w:r>
+          </w:p>
+          <w:p>
+            <w:pPr>
+              <w:spacing w:after="0" w:line="240" w:lineRule="auto"/>
+            </w:pPr>
+          </w:p>
+          <w:p>
+            <w:pPr>
+              <w:pStyle w:val="ListParagraph"/>
+              <w:numPr>
+                <w:ilvl w:val="0"/>
+                <w:numId w:val="1"/>
+              </w:numPr>
+              <w:spacing w:after="0" w:line="240" w:lineRule="auto"/>
+            </w:pPr>
+            <w:r>
+              <w:t>SH: 3</w:t>
+            </w:r>
+          </w:p>
+          <w:p>
+            <w:pPr>
+              <w:spacing w:after="0" w:line="240" w:lineRule="auto"/>
+            </w:pPr>
+          </w:p>
+          <w:p>
+            <w:pPr>
+              <w:pStyle w:val="ListParagraph"/>
+              <w:numPr>
+                <w:ilvl w:val="0"/>
+                <w:numId w:val="1"/>
+              </w:numPr>
+              <w:spacing w:after="0" w:line="240" w:lineRule="auto"/>
+            </w:pPr>
+            <w:r>
+              <w:t>TH: 7</w:t>
+            </w:r>
+          </w:p>
+          <w:p>
+            <w:pPr>
+              <w:pStyle w:val="ListParagraph"/>
+              <w:spacing w:after="0" w:line="240" w:lineRule="auto"/>
+              <w:ind w:left="360"/>
+            </w:pPr>
           </w:p>
         </w:tc>
         <w:tc>
@@ -484,74 +466,11 @@
             <w:tcW w:w="2635" w:type="dxa"/>
           </w:tcPr>
           <w:p>
-            <w:r>
-              <w:t>One or more task or defect</w:t>
-            </w:r>
-          </w:p>
-          <w:p>
-            <w:pPr>
-              <w:pStyle w:val="ListParagraph"/>
-              <w:numPr>
-                <w:ilvl w:val="0"/>
-                <w:numId w:val="1"/>
-              </w:numPr>
-              <w:spacing w:after="0" w:line="240" w:lineRule="auto"/>
-            </w:pPr>
-            <w:r>
-              <w:t>Name</w:t>
-            </w:r>
-          </w:p>
-          <w:p>
-            <w:pPr>
-              <w:pStyle w:val="ListParagraph"/>
-              <w:numPr>
-                <w:ilvl w:val="0"/>
-                <w:numId w:val="1"/>
-              </w:numPr>
-              <w:spacing w:after="0" w:line="240" w:lineRule="auto"/>
-            </w:pPr>
-            <w:r>
-              <w:t>Person</w:t>
-            </w:r>
-          </w:p>
-          <w:p>
-            <w:pPr>
-              <w:pStyle w:val="ListParagraph"/>
-              <w:numPr>
-                <w:ilvl w:val="0"/>
-                <w:numId w:val="1"/>
-              </w:numPr>
-              <w:spacing w:after="0" w:line="240" w:lineRule="auto"/>
-            </w:pPr>
-            <w:r>
-              <w:t>Estimated Hours</w:t>
-            </w:r>
-          </w:p>
-          <w:p>
-            <w:pPr>
-              <w:pStyle w:val="ListParagraph"/>
-              <w:numPr>
-                <w:ilvl w:val="0"/>
-                <w:numId w:val="1"/>
-              </w:numPr>
-              <w:spacing w:after="0" w:line="240" w:lineRule="auto"/>
-            </w:pPr>
-            <w:r>
-              <w:t>Spent Hours</w:t>
-            </w:r>
-          </w:p>
-          <w:p>
-            <w:pPr>
-              <w:pStyle w:val="ListParagraph"/>
-              <w:numPr>
-                <w:ilvl w:val="0"/>
-                <w:numId w:val="1"/>
-              </w:numPr>
-              <w:spacing w:after="0" w:line="240" w:lineRule="auto"/>
-            </w:pPr>
-            <w:r>
-              <w:t>To do Hours</w:t>
-            </w:r>
+            <w:pPr>
+              <w:pStyle w:val="ListParagraph"/>
+              <w:spacing w:after="0" w:line="240" w:lineRule="auto"/>
+              <w:ind w:left="360"/>
+            </w:pPr>
           </w:p>
         </w:tc>
         <w:tc>
@@ -559,73 +478,200 @@
             <w:tcW w:w="2636" w:type="dxa"/>
           </w:tcPr>
           <w:p>
-            <w:r>
-              <w:t>One or more task or defect</w:t>
-            </w:r>
-          </w:p>
-          <w:p>
-            <w:pPr>
-              <w:pStyle w:val="ListParagraph"/>
-              <w:numPr>
-                <w:ilvl w:val="0"/>
-                <w:numId w:val="1"/>
-              </w:numPr>
-              <w:spacing w:after="0" w:line="240" w:lineRule="auto"/>
-            </w:pPr>
-            <w:r>
-              <w:t>Name</w:t>
-            </w:r>
-          </w:p>
-          <w:p>
-            <w:pPr>
-              <w:pStyle w:val="ListParagraph"/>
-              <w:numPr>
-                <w:ilvl w:val="0"/>
-                <w:numId w:val="1"/>
-              </w:numPr>
-              <w:spacing w:after="0" w:line="240" w:lineRule="auto"/>
-            </w:pPr>
-            <w:r>
-              <w:t>Person</w:t>
-            </w:r>
-          </w:p>
-          <w:p>
-            <w:pPr>
-              <w:pStyle w:val="ListParagraph"/>
-              <w:numPr>
-                <w:ilvl w:val="0"/>
-                <w:numId w:val="1"/>
-              </w:numPr>
-              <w:spacing w:after="0" w:line="240" w:lineRule="auto"/>
-            </w:pPr>
-            <w:r>
-              <w:t>Estimated Hours</w:t>
-            </w:r>
-          </w:p>
-          <w:p>
-            <w:pPr>
-              <w:pStyle w:val="ListParagraph"/>
-              <w:numPr>
-                <w:ilvl w:val="0"/>
-                <w:numId w:val="1"/>
-              </w:numPr>
-              <w:spacing w:after="0" w:line="240" w:lineRule="auto"/>
-            </w:pPr>
-            <w:r>
-              <w:t>Spent Hours</w:t>
-            </w:r>
-          </w:p>
-          <w:p>
-            <w:pPr>
-              <w:pStyle w:val="ListParagraph"/>
-              <w:numPr>
-                <w:ilvl w:val="0"/>
-                <w:numId w:val="1"/>
-              </w:numPr>
-              <w:spacing w:after="0" w:line="240" w:lineRule="auto"/>
-            </w:pPr>
-            <w:r>
-              <w:t>To do Hours</w:t>
+            <w:pPr>
+              <w:spacing w:after="0" w:line="240" w:lineRule="auto"/>
+            </w:pPr>
+          </w:p>
+          <w:p>
+            <w:pPr>
+              <w:pStyle w:val="ListParagraph"/>
+              <w:numPr>
+                <w:ilvl w:val="0"/>
+                <w:numId w:val="1"/>
+              </w:numPr>
+              <w:spacing w:after="0" w:line="240" w:lineRule="auto"/>
+            </w:pPr>
+            <w:r>
+              <w:t>Task: Add comments to DB</w:t>
+            </w:r>
+          </w:p>
+          <w:p>
+            <w:pPr>
+              <w:pStyle w:val="ListParagraph"/>
+              <w:spacing w:after="0" w:line="240" w:lineRule="auto"/>
+              <w:ind w:left="360"/>
+            </w:pPr>
+          </w:p>
+          <w:p>
+            <w:pPr>
+              <w:pStyle w:val="ListParagraph"/>
+              <w:numPr>
+                <w:ilvl w:val="0"/>
+                <w:numId w:val="1"/>
+              </w:numPr>
+              <w:spacing w:after="0" w:line="240" w:lineRule="auto"/>
+            </w:pPr>
+            <w:r>
+              <w:t xml:space="preserve">Person: </w:t>
+            </w:r>
+            <w:proofErr w:type="spellStart"/>
+            <w:r>
+              <w:t>Tasneem</w:t>
+            </w:r>
+            <w:proofErr w:type="spellEnd"/>
+          </w:p>
+          <w:p>
+            <w:pPr>
+              <w:spacing w:after="0" w:line="240" w:lineRule="auto"/>
+            </w:pPr>
+          </w:p>
+          <w:p>
+            <w:pPr>
+              <w:pStyle w:val="ListParagraph"/>
+              <w:numPr>
+                <w:ilvl w:val="0"/>
+                <w:numId w:val="1"/>
+              </w:numPr>
+              <w:spacing w:after="0" w:line="240" w:lineRule="auto"/>
+            </w:pPr>
+            <w:r>
+              <w:t>EH: 10</w:t>
+            </w:r>
+          </w:p>
+          <w:p>
+            <w:pPr>
+              <w:pStyle w:val="ListParagraph"/>
+              <w:spacing w:after="0" w:line="240" w:lineRule="auto"/>
+              <w:ind w:left="360"/>
+            </w:pPr>
+          </w:p>
+          <w:p>
+            <w:pPr>
+              <w:pStyle w:val="ListParagraph"/>
+              <w:numPr>
+                <w:ilvl w:val="0"/>
+                <w:numId w:val="1"/>
+              </w:numPr>
+              <w:spacing w:after="0" w:line="240" w:lineRule="auto"/>
+            </w:pPr>
+            <w:r>
+              <w:t>SH: 10</w:t>
+            </w:r>
+          </w:p>
+          <w:p>
+            <w:pPr>
+              <w:spacing w:after="0" w:line="240" w:lineRule="auto"/>
+            </w:pPr>
+          </w:p>
+          <w:p>
+            <w:pPr>
+              <w:pStyle w:val="ListParagraph"/>
+              <w:numPr>
+                <w:ilvl w:val="0"/>
+                <w:numId w:val="1"/>
+              </w:numPr>
+              <w:spacing w:after="0" w:line="240" w:lineRule="auto"/>
+            </w:pPr>
+            <w:r>
+              <w:t>TH: 0</w:t>
+            </w:r>
+          </w:p>
+          <w:p/>
+          <w:p/>
+          <w:p>
+            <w:pPr>
+              <w:pStyle w:val="ListParagraph"/>
+              <w:numPr>
+                <w:ilvl w:val="0"/>
+                <w:numId w:val="1"/>
+              </w:numPr>
+              <w:spacing w:after="0" w:line="240" w:lineRule="auto"/>
+            </w:pPr>
+            <w:r>
+              <w:t>Task: View comments on posts.</w:t>
+            </w:r>
+          </w:p>
+          <w:p>
+            <w:pPr>
+              <w:spacing w:after="0" w:line="240" w:lineRule="auto"/>
+            </w:pPr>
+          </w:p>
+          <w:p>
+            <w:pPr>
+              <w:pStyle w:val="ListParagraph"/>
+              <w:numPr>
+                <w:ilvl w:val="0"/>
+                <w:numId w:val="1"/>
+              </w:numPr>
+              <w:spacing w:after="0" w:line="240" w:lineRule="auto"/>
+            </w:pPr>
+            <w:r>
+              <w:t xml:space="preserve">Person: </w:t>
+            </w:r>
+            <w:proofErr w:type="spellStart"/>
+            <w:r>
+              <w:t>Tasneem</w:t>
+            </w:r>
+            <w:proofErr w:type="spellEnd"/>
+          </w:p>
+          <w:p>
+            <w:pPr>
+              <w:pStyle w:val="ListParagraph"/>
+              <w:spacing w:after="0" w:line="240" w:lineRule="auto"/>
+              <w:ind w:left="360"/>
+            </w:pPr>
+          </w:p>
+          <w:p>
+            <w:pPr>
+              <w:pStyle w:val="ListParagraph"/>
+              <w:numPr>
+                <w:ilvl w:val="0"/>
+                <w:numId w:val="1"/>
+              </w:numPr>
+              <w:spacing w:after="0" w:line="240" w:lineRule="auto"/>
+            </w:pPr>
+            <w:r>
+              <w:t>EH: 6</w:t>
+            </w:r>
+          </w:p>
+          <w:p>
+            <w:pPr>
+              <w:pStyle w:val="ListParagraph"/>
+              <w:spacing w:after="0" w:line="240" w:lineRule="auto"/>
+              <w:ind w:left="360"/>
+            </w:pPr>
+          </w:p>
+          <w:p>
+            <w:pPr>
+              <w:pStyle w:val="ListParagraph"/>
+              <w:numPr>
+                <w:ilvl w:val="0"/>
+                <w:numId w:val="1"/>
+              </w:numPr>
+              <w:spacing w:after="0" w:line="240" w:lineRule="auto"/>
+            </w:pPr>
+            <w:r>
+              <w:t>SH: 4</w:t>
+            </w:r>
+          </w:p>
+          <w:p>
+            <w:pPr>
+              <w:pStyle w:val="ListParagraph"/>
+              <w:spacing w:after="0" w:line="240" w:lineRule="auto"/>
+              <w:ind w:left="360"/>
+            </w:pPr>
+          </w:p>
+          <w:p>
+            <w:pPr>
+              <w:pStyle w:val="ListParagraph"/>
+              <w:numPr>
+                <w:ilvl w:val="0"/>
+                <w:numId w:val="1"/>
+              </w:numPr>
+              <w:spacing w:after="0" w:line="240" w:lineRule="auto"/>
+            </w:pPr>
+            <w:r>
+              <w:t>TH: 0</w:t>
             </w:r>
           </w:p>
         </w:tc>
@@ -635,19 +681,56 @@
           <w:tcPr>
             <w:tcW w:w="2635" w:type="dxa"/>
           </w:tcPr>
-          <w:p>
-            <w:r>
-              <w:t>US1.1</w:t>
-            </w:r>
-          </w:p>
-          <w:p>
-            <w:r>
-              <w:t>User Login</w:t>
-            </w:r>
-          </w:p>
-          <w:p>
-            <w:r>
-              <w:t>Priority: A</w:t>
+          <w:p/>
+          <w:p>
+            <w:pPr>
+              <w:pStyle w:val="ListParagraph"/>
+              <w:numPr>
+                <w:ilvl w:val="0"/>
+                <w:numId w:val="1"/>
+              </w:numPr>
+            </w:pPr>
+            <w:r>
+              <w:rPr>
+                <w:lang w:bidi="ar-EG"/>
+              </w:rPr>
+              <w:t>Update profile information</w:t>
+            </w:r>
+          </w:p>
+          <w:p>
+            <w:pPr>
+              <w:pStyle w:val="ListParagraph"/>
+              <w:numPr>
+                <w:ilvl w:val="0"/>
+                <w:numId w:val="1"/>
+              </w:numPr>
+            </w:pPr>
+            <w:r>
+              <w:rPr>
+                <w:lang w:bidi="ar-EG"/>
+              </w:rPr>
+              <w:t xml:space="preserve"> US-08.</w:t>
+            </w:r>
+          </w:p>
+          <w:p>
+            <w:pPr>
+              <w:pStyle w:val="ListParagraph"/>
+              <w:ind w:left="360"/>
+            </w:pPr>
+          </w:p>
+          <w:p>
+            <w:pPr>
+              <w:pStyle w:val="ListParagraph"/>
+              <w:numPr>
+                <w:ilvl w:val="0"/>
+                <w:numId w:val="1"/>
+              </w:numPr>
+            </w:pPr>
+            <w:r>
+              <w:rPr>
+                <w:lang w:bidi="ar-EG"/>
+              </w:rPr>
+              <w:t>Priority: Medium</w:t>
             </w:r>
           </w:p>
         </w:tc>
@@ -655,142 +738,262 @@
           <w:tcPr>
             <w:tcW w:w="2635" w:type="dxa"/>
           </w:tcPr>
-          <w:p>
-            <w:r>
-              <w:t>Task: Terminate session</w:t>
-            </w:r>
-          </w:p>
-          <w:p>
+          <w:p/>
+        </w:tc>
+        <w:tc>
+          <w:tcPr>
+            <w:tcW w:w="2762" w:type="dxa"/>
+          </w:tcPr>
+          <w:p/>
+        </w:tc>
+        <w:tc>
+          <w:tcPr>
+            <w:tcW w:w="2635" w:type="dxa"/>
+          </w:tcPr>
+          <w:p/>
+        </w:tc>
+        <w:tc>
+          <w:tcPr>
+            <w:tcW w:w="2636" w:type="dxa"/>
+          </w:tcPr>
+          <w:p>
+            <w:pPr>
+              <w:pStyle w:val="ListParagraph"/>
+              <w:spacing w:after="0" w:line="240" w:lineRule="auto"/>
+              <w:ind w:left="360"/>
+            </w:pPr>
+          </w:p>
+          <w:p>
+            <w:pPr>
+              <w:spacing w:after="0" w:line="240" w:lineRule="auto"/>
+            </w:pPr>
+          </w:p>
+          <w:p>
+            <w:pPr>
+              <w:pStyle w:val="ListParagraph"/>
+              <w:numPr>
+                <w:ilvl w:val="0"/>
+                <w:numId w:val="1"/>
+              </w:numPr>
+              <w:spacing w:after="0" w:line="240" w:lineRule="auto"/>
+            </w:pPr>
+            <w:r>
+              <w:t>Task: Update information</w:t>
+            </w:r>
+            <w:r>
+              <w:t xml:space="preserve"> of admin</w:t>
+            </w:r>
+            <w:r>
+              <w:t xml:space="preserve"> in DB</w:t>
+            </w:r>
+          </w:p>
+          <w:p>
+            <w:pPr>
+              <w:pStyle w:val="ListParagraph"/>
+              <w:spacing w:after="0" w:line="240" w:lineRule="auto"/>
+              <w:ind w:left="360"/>
+            </w:pPr>
+          </w:p>
+          <w:p>
+            <w:pPr>
+              <w:pStyle w:val="ListParagraph"/>
+              <w:numPr>
+                <w:ilvl w:val="0"/>
+                <w:numId w:val="1"/>
+              </w:numPr>
+              <w:spacing w:after="0" w:line="240" w:lineRule="auto"/>
+            </w:pPr>
             <w:r>
               <w:t xml:space="preserve">Person: </w:t>
             </w:r>
             <w:proofErr w:type="spellStart"/>
             <w:r>
-              <w:t>Samy</w:t>
+              <w:t>M</w:t>
+            </w:r>
+            <w:r>
+              <w:t>ennah</w:t>
             </w:r>
             <w:proofErr w:type="spellEnd"/>
           </w:p>
           <w:p>
-            <w:r>
-              <w:t>EH: 10</w:t>
-            </w:r>
-          </w:p>
-          <w:p>
-            <w:r>
-              <w:t>SH</w:t>
-            </w:r>
-            <w:proofErr w:type="gramStart"/>
-            <w:r>
-              <w:t>:0</w:t>
-            </w:r>
-            <w:proofErr w:type="gramEnd"/>
-          </w:p>
-          <w:p>
-            <w:r>
-              <w:t>TH:10</w:t>
-            </w:r>
+            <w:pPr>
+              <w:spacing w:after="0" w:line="240" w:lineRule="auto"/>
+            </w:pPr>
+          </w:p>
+          <w:p>
+            <w:pPr>
+              <w:pStyle w:val="ListParagraph"/>
+              <w:numPr>
+                <w:ilvl w:val="0"/>
+                <w:numId w:val="1"/>
+              </w:numPr>
+              <w:spacing w:after="0" w:line="240" w:lineRule="auto"/>
+            </w:pPr>
+            <w:r>
+              <w:t xml:space="preserve">EH: </w:t>
+            </w:r>
+            <w:r>
+              <w:t>10</w:t>
+            </w:r>
+          </w:p>
+          <w:p>
+            <w:pPr>
+              <w:pStyle w:val="ListParagraph"/>
+              <w:spacing w:after="0" w:line="240" w:lineRule="auto"/>
+              <w:ind w:left="360"/>
+            </w:pPr>
+          </w:p>
+          <w:p>
+            <w:pPr>
+              <w:pStyle w:val="ListParagraph"/>
+              <w:numPr>
+                <w:ilvl w:val="0"/>
+                <w:numId w:val="1"/>
+              </w:numPr>
+              <w:spacing w:after="0" w:line="240" w:lineRule="auto"/>
+            </w:pPr>
+            <w:r>
+              <w:t xml:space="preserve">SH: </w:t>
+            </w:r>
+            <w:r>
+              <w:t>6</w:t>
+            </w:r>
+          </w:p>
+          <w:p>
+            <w:pPr>
+              <w:spacing w:after="0" w:line="240" w:lineRule="auto"/>
+            </w:pPr>
+          </w:p>
+          <w:p>
+            <w:pPr>
+              <w:pStyle w:val="ListParagraph"/>
+              <w:numPr>
+                <w:ilvl w:val="0"/>
+                <w:numId w:val="1"/>
+              </w:numPr>
+              <w:spacing w:after="0" w:line="240" w:lineRule="auto"/>
+            </w:pPr>
+            <w:r>
+              <w:t>TH: 0</w:t>
+            </w:r>
+          </w:p>
+          <w:p>
+            <w:pPr>
+              <w:pStyle w:val="ListParagraph"/>
+            </w:pPr>
+          </w:p>
+          <w:p>
+            <w:pPr>
+              <w:spacing w:after="0" w:line="240" w:lineRule="auto"/>
+            </w:pPr>
+          </w:p>
+          <w:p>
+            <w:pPr>
+              <w:pStyle w:val="ListParagraph"/>
+              <w:numPr>
+                <w:ilvl w:val="0"/>
+                <w:numId w:val="1"/>
+              </w:numPr>
+              <w:spacing w:after="0" w:line="240" w:lineRule="auto"/>
+            </w:pPr>
+            <w:r>
+              <w:t>Task: Update information</w:t>
+            </w:r>
+            <w:r>
+              <w:t xml:space="preserve"> of user</w:t>
+            </w:r>
+            <w:r>
+              <w:t xml:space="preserve"> in DB</w:t>
+            </w:r>
+          </w:p>
+          <w:p>
+            <w:pPr>
+              <w:pStyle w:val="ListParagraph"/>
+              <w:spacing w:after="0" w:line="240" w:lineRule="auto"/>
+              <w:ind w:left="360"/>
+            </w:pPr>
+          </w:p>
+          <w:p>
+            <w:pPr>
+              <w:pStyle w:val="ListParagraph"/>
+              <w:numPr>
+                <w:ilvl w:val="0"/>
+                <w:numId w:val="1"/>
+              </w:numPr>
+              <w:spacing w:after="0" w:line="240" w:lineRule="auto"/>
+            </w:pPr>
+            <w:r>
+              <w:t>Person: Maryam</w:t>
+            </w:r>
+          </w:p>
+          <w:p>
+            <w:pPr>
+              <w:spacing w:after="0" w:line="240" w:lineRule="auto"/>
+            </w:pPr>
+          </w:p>
+          <w:p>
+            <w:pPr>
+              <w:pStyle w:val="ListParagraph"/>
+              <w:numPr>
+                <w:ilvl w:val="0"/>
+                <w:numId w:val="1"/>
+              </w:numPr>
+              <w:spacing w:after="0" w:line="240" w:lineRule="auto"/>
+            </w:pPr>
+            <w:r>
+              <w:t xml:space="preserve">EH: </w:t>
+            </w:r>
+            <w:r>
+              <w:t>10</w:t>
+            </w:r>
+          </w:p>
+          <w:p>
+            <w:pPr>
+              <w:pStyle w:val="ListParagraph"/>
+              <w:spacing w:after="0" w:line="240" w:lineRule="auto"/>
+              <w:ind w:left="360"/>
+            </w:pPr>
+          </w:p>
+          <w:p>
+            <w:pPr>
+              <w:pStyle w:val="ListParagraph"/>
+              <w:numPr>
+                <w:ilvl w:val="0"/>
+                <w:numId w:val="1"/>
+              </w:numPr>
+              <w:spacing w:after="0" w:line="240" w:lineRule="auto"/>
+            </w:pPr>
+            <w:r>
+              <w:t xml:space="preserve">SH: </w:t>
+            </w:r>
+            <w:r>
+              <w:t>6</w:t>
+            </w:r>
+          </w:p>
+          <w:p>
+            <w:pPr>
+              <w:spacing w:after="0" w:line="240" w:lineRule="auto"/>
+            </w:pPr>
+          </w:p>
+          <w:p>
+            <w:pPr>
+              <w:pStyle w:val="ListParagraph"/>
+              <w:numPr>
+                <w:ilvl w:val="0"/>
+                <w:numId w:val="1"/>
+              </w:numPr>
+              <w:spacing w:after="0" w:line="240" w:lineRule="auto"/>
+            </w:pPr>
+            <w:r>
+              <w:t>TH: 0</w:t>
+            </w:r>
+          </w:p>
+          <w:p>
+            <w:pPr>
+              <w:spacing w:after="0" w:line="240" w:lineRule="auto"/>
+            </w:pPr>
           </w:p>
           <w:p/>
-        </w:tc>
-        <w:tc>
-          <w:tcPr>
-            <w:tcW w:w="2762" w:type="dxa"/>
-          </w:tcPr>
-          <w:p>
-            <w:r>
-              <w:t>Task: Show time</w:t>
-            </w:r>
-          </w:p>
-          <w:p>
-            <w:r>
-              <w:t>Person: Said</w:t>
-            </w:r>
-          </w:p>
-          <w:p>
-            <w:r>
-              <w:t>EH: 10</w:t>
-            </w:r>
-          </w:p>
-          <w:p>
-            <w:r>
-              <w:t>SH:5</w:t>
-            </w:r>
-          </w:p>
-          <w:p>
-            <w:r>
-              <w:t>TH:5</w:t>
-            </w:r>
-          </w:p>
-        </w:tc>
-        <w:tc>
-          <w:tcPr>
-            <w:tcW w:w="2635" w:type="dxa"/>
-          </w:tcPr>
-          <w:p>
-            <w:r>
-              <w:t>Defect: User cannot login</w:t>
-            </w:r>
-          </w:p>
-          <w:p>
-            <w:r>
-              <w:t>Person: Ahmed</w:t>
-            </w:r>
-          </w:p>
-          <w:p>
-            <w:r>
-              <w:t>EH: 10</w:t>
-            </w:r>
-          </w:p>
-          <w:p>
-            <w:r>
-              <w:t>SH:12</w:t>
-            </w:r>
-          </w:p>
-          <w:p>
-            <w:r>
-              <w:t>TH</w:t>
-            </w:r>
-            <w:proofErr w:type="gramStart"/>
-            <w:r>
-              <w:t>:0</w:t>
-            </w:r>
-            <w:proofErr w:type="gramEnd"/>
-          </w:p>
-        </w:tc>
-        <w:tc>
-          <w:tcPr>
-            <w:tcW w:w="2636" w:type="dxa"/>
-          </w:tcPr>
-          <w:p>
-            <w:r>
-              <w:t>Task: Create DB script</w:t>
-            </w:r>
-          </w:p>
-          <w:p>
-            <w:r>
-              <w:t>Person: Ahmed</w:t>
-            </w:r>
-          </w:p>
-          <w:p>
-            <w:r>
-              <w:t>EH: 10</w:t>
-            </w:r>
-          </w:p>
-          <w:p>
-            <w:r>
-              <w:t>SH:15</w:t>
-            </w:r>
-          </w:p>
-          <w:p>
-            <w:r>
-              <w:t>TH</w:t>
-            </w:r>
-            <w:proofErr w:type="gramStart"/>
-            <w:r>
-              <w:t>:0</w:t>
-            </w:r>
-            <w:proofErr w:type="gramEnd"/>
-          </w:p>
         </w:tc>
       </w:tr>
       <w:tr>
@@ -799,6 +1002,66 @@
             <w:tcW w:w="2635" w:type="dxa"/>
           </w:tcPr>
           <w:p/>
+          <w:p>
+            <w:pPr>
+              <w:pStyle w:val="ListParagraph"/>
+              <w:numPr>
+                <w:ilvl w:val="0"/>
+                <w:numId w:val="1"/>
+              </w:numPr>
+            </w:pPr>
+            <w:r>
+              <w:rPr>
+                <w:lang w:bidi="ar-EG"/>
+              </w:rPr>
+              <w:t xml:space="preserve">Get notifications </w:t>
+            </w:r>
+          </w:p>
+          <w:p>
+            <w:pPr>
+              <w:pStyle w:val="ListParagraph"/>
+              <w:ind w:left="360"/>
+            </w:pPr>
+          </w:p>
+          <w:p>
+            <w:pPr>
+              <w:pStyle w:val="ListParagraph"/>
+              <w:numPr>
+                <w:ilvl w:val="0"/>
+                <w:numId w:val="1"/>
+              </w:numPr>
+            </w:pPr>
+            <w:r>
+              <w:rPr>
+                <w:lang w:bidi="ar-EG"/>
+              </w:rPr>
+              <w:t>US-09</w:t>
+            </w:r>
+          </w:p>
+          <w:p>
+            <w:pPr>
+              <w:pStyle w:val="ListParagraph"/>
+            </w:pPr>
+          </w:p>
+          <w:p>
+            <w:pPr>
+              <w:pStyle w:val="ListParagraph"/>
+              <w:numPr>
+                <w:ilvl w:val="0"/>
+                <w:numId w:val="1"/>
+              </w:numPr>
+              <w:spacing w:after="0" w:line="240" w:lineRule="auto"/>
+            </w:pPr>
+            <w:r>
+              <w:t>Priority: Medium</w:t>
+            </w:r>
+          </w:p>
+          <w:p>
+            <w:pPr>
+              <w:pStyle w:val="ListParagraph"/>
+              <w:ind w:left="360"/>
+            </w:pPr>
+          </w:p>
         </w:tc>
         <w:tc>
           <w:tcPr>
@@ -822,6 +1085,105 @@
           <w:tcPr>
             <w:tcW w:w="2636" w:type="dxa"/>
           </w:tcPr>
+          <w:p>
+            <w:pPr>
+              <w:spacing w:after="0" w:line="240" w:lineRule="auto"/>
+            </w:pPr>
+          </w:p>
+          <w:p>
+            <w:pPr>
+              <w:pStyle w:val="ListParagraph"/>
+              <w:numPr>
+                <w:ilvl w:val="0"/>
+                <w:numId w:val="1"/>
+              </w:numPr>
+              <w:spacing w:after="0" w:line="240" w:lineRule="auto"/>
+            </w:pPr>
+            <w:r>
+              <w:t xml:space="preserve">Task: View notifications </w:t>
+            </w:r>
+          </w:p>
+          <w:p>
+            <w:pPr>
+              <w:pStyle w:val="ListParagraph"/>
+              <w:spacing w:after="0" w:line="240" w:lineRule="auto"/>
+              <w:ind w:left="360"/>
+            </w:pPr>
+          </w:p>
+          <w:p>
+            <w:pPr>
+              <w:pStyle w:val="ListParagraph"/>
+              <w:numPr>
+                <w:ilvl w:val="0"/>
+                <w:numId w:val="1"/>
+              </w:numPr>
+              <w:spacing w:after="0" w:line="240" w:lineRule="auto"/>
+            </w:pPr>
+            <w:r>
+              <w:t xml:space="preserve">Person: </w:t>
+            </w:r>
+            <w:proofErr w:type="spellStart"/>
+            <w:r>
+              <w:t>Tasneem</w:t>
+            </w:r>
+            <w:proofErr w:type="spellEnd"/>
+          </w:p>
+          <w:p>
+            <w:pPr>
+              <w:spacing w:after="0" w:line="240" w:lineRule="auto"/>
+            </w:pPr>
+          </w:p>
+          <w:p>
+            <w:pPr>
+              <w:pStyle w:val="ListParagraph"/>
+              <w:numPr>
+                <w:ilvl w:val="0"/>
+                <w:numId w:val="1"/>
+              </w:numPr>
+              <w:spacing w:after="0" w:line="240" w:lineRule="auto"/>
+            </w:pPr>
+            <w:r>
+              <w:t>EH: 5</w:t>
+            </w:r>
+          </w:p>
+          <w:p>
+            <w:pPr>
+              <w:pStyle w:val="ListParagraph"/>
+              <w:spacing w:after="0" w:line="240" w:lineRule="auto"/>
+              <w:ind w:left="360"/>
+            </w:pPr>
+          </w:p>
+          <w:p>
+            <w:pPr>
+              <w:pStyle w:val="ListParagraph"/>
+              <w:numPr>
+                <w:ilvl w:val="0"/>
+                <w:numId w:val="1"/>
+              </w:numPr>
+              <w:spacing w:after="0" w:line="240" w:lineRule="auto"/>
+            </w:pPr>
+            <w:r>
+              <w:t>SH: 8</w:t>
+            </w:r>
+          </w:p>
+          <w:p>
+            <w:pPr>
+              <w:spacing w:after="0" w:line="240" w:lineRule="auto"/>
+            </w:pPr>
+          </w:p>
+          <w:p>
+            <w:pPr>
+              <w:pStyle w:val="ListParagraph"/>
+              <w:numPr>
+                <w:ilvl w:val="0"/>
+                <w:numId w:val="1"/>
+              </w:numPr>
+              <w:spacing w:after="0" w:line="240" w:lineRule="auto"/>
+            </w:pPr>
+            <w:r>
+              <w:t>TH: 0</w:t>
+            </w:r>
+          </w:p>
           <w:p/>
         </w:tc>
       </w:tr>
@@ -831,6 +1193,67 @@
             <w:tcW w:w="2635" w:type="dxa"/>
           </w:tcPr>
           <w:p/>
+          <w:p>
+            <w:pPr>
+              <w:pStyle w:val="ListParagraph"/>
+              <w:numPr>
+                <w:ilvl w:val="0"/>
+                <w:numId w:val="1"/>
+              </w:numPr>
+            </w:pPr>
+            <w:r>
+              <w:rPr>
+                <w:lang w:bidi="ar-EG"/>
+              </w:rPr>
+              <w:t>Follow a post</w:t>
+            </w:r>
+          </w:p>
+          <w:p>
+            <w:pPr>
+              <w:pStyle w:val="ListParagraph"/>
+              <w:ind w:left="360"/>
+            </w:pPr>
+          </w:p>
+          <w:p>
+            <w:pPr>
+              <w:pStyle w:val="ListParagraph"/>
+              <w:numPr>
+                <w:ilvl w:val="0"/>
+                <w:numId w:val="1"/>
+              </w:numPr>
+            </w:pPr>
+            <w:r>
+              <w:rPr>
+                <w:lang w:bidi="ar-EG"/>
+              </w:rPr>
+              <w:t>US-17</w:t>
+            </w:r>
+          </w:p>
+          <w:p>
+            <w:pPr>
+              <w:pStyle w:val="ListParagraph"/>
+              <w:ind w:left="360"/>
+            </w:pPr>
+          </w:p>
+          <w:p>
+            <w:pPr>
+              <w:pStyle w:val="ListParagraph"/>
+              <w:numPr>
+                <w:ilvl w:val="0"/>
+                <w:numId w:val="1"/>
+              </w:numPr>
+              <w:spacing w:after="0" w:line="240" w:lineRule="auto"/>
+            </w:pPr>
+            <w:r>
+              <w:t>Priority: Low</w:t>
+            </w:r>
+          </w:p>
+          <w:p>
+            <w:pPr>
+              <w:pStyle w:val="ListParagraph"/>
+              <w:ind w:left="360"/>
+            </w:pPr>
+          </w:p>
         </w:tc>
         <w:tc>
           <w:tcPr>
@@ -854,6 +1277,103 @@
           <w:tcPr>
             <w:tcW w:w="2636" w:type="dxa"/>
           </w:tcPr>
+          <w:p>
+            <w:pPr>
+              <w:spacing w:after="0" w:line="240" w:lineRule="auto"/>
+            </w:pPr>
+          </w:p>
+          <w:p>
+            <w:pPr>
+              <w:pStyle w:val="ListParagraph"/>
+              <w:numPr>
+                <w:ilvl w:val="0"/>
+                <w:numId w:val="1"/>
+              </w:numPr>
+              <w:spacing w:after="0" w:line="240" w:lineRule="auto"/>
+            </w:pPr>
+            <w:r>
+              <w:t xml:space="preserve">Task: Add the post to the list of followed posts in DB </w:t>
+            </w:r>
+          </w:p>
+          <w:p>
+            <w:pPr>
+              <w:pStyle w:val="ListParagraph"/>
+              <w:spacing w:after="0" w:line="240" w:lineRule="auto"/>
+              <w:ind w:left="360"/>
+            </w:pPr>
+          </w:p>
+          <w:p>
+            <w:pPr>
+              <w:pStyle w:val="ListParagraph"/>
+              <w:numPr>
+                <w:ilvl w:val="0"/>
+                <w:numId w:val="1"/>
+              </w:numPr>
+              <w:spacing w:after="0" w:line="240" w:lineRule="auto"/>
+            </w:pPr>
+            <w:r>
+              <w:t>Person: Yasmeen</w:t>
+            </w:r>
+          </w:p>
+          <w:p>
+            <w:pPr>
+              <w:spacing w:after="0" w:line="240" w:lineRule="auto"/>
+            </w:pPr>
+          </w:p>
+          <w:p>
+            <w:pPr>
+              <w:pStyle w:val="ListParagraph"/>
+              <w:numPr>
+                <w:ilvl w:val="0"/>
+                <w:numId w:val="1"/>
+              </w:numPr>
+              <w:spacing w:after="0" w:line="240" w:lineRule="auto"/>
+            </w:pPr>
+            <w:r>
+              <w:t>EH: 5</w:t>
+            </w:r>
+          </w:p>
+          <w:p>
+            <w:pPr>
+              <w:pStyle w:val="ListParagraph"/>
+              <w:spacing w:after="0" w:line="240" w:lineRule="auto"/>
+              <w:ind w:left="360"/>
+            </w:pPr>
+          </w:p>
+          <w:p>
+            <w:pPr>
+              <w:pStyle w:val="ListParagraph"/>
+              <w:numPr>
+                <w:ilvl w:val="0"/>
+                <w:numId w:val="1"/>
+              </w:numPr>
+              <w:spacing w:after="0" w:line="240" w:lineRule="auto"/>
+            </w:pPr>
+            <w:r>
+              <w:t xml:space="preserve">SH: </w:t>
+            </w:r>
+            <w:r>
+              <w:t>3</w:t>
+            </w:r>
+          </w:p>
+          <w:p>
+            <w:pPr>
+              <w:spacing w:after="0" w:line="240" w:lineRule="auto"/>
+            </w:pPr>
+          </w:p>
+          <w:p>
+            <w:pPr>
+              <w:pStyle w:val="ListParagraph"/>
+              <w:numPr>
+                <w:ilvl w:val="0"/>
+                <w:numId w:val="1"/>
+              </w:numPr>
+              <w:spacing w:after="0" w:line="240" w:lineRule="auto"/>
+            </w:pPr>
+            <w:r>
+              <w:t>TH: 0</w:t>
+            </w:r>
+          </w:p>
           <w:p/>
         </w:tc>
       </w:tr>
@@ -862,37 +1382,315 @@
           <w:tcPr>
             <w:tcW w:w="2635" w:type="dxa"/>
           </w:tcPr>
+          <w:p>
+            <w:pPr>
+              <w:rPr>
+                <w:lang w:bidi="ar-EG"/>
+              </w:rPr>
+            </w:pPr>
+          </w:p>
+          <w:p>
+            <w:pPr>
+              <w:pStyle w:val="ListParagraph"/>
+              <w:numPr>
+                <w:ilvl w:val="0"/>
+                <w:numId w:val="1"/>
+              </w:numPr>
+              <w:rPr>
+                <w:lang w:bidi="ar-EG"/>
+              </w:rPr>
+            </w:pPr>
+            <w:r>
+              <w:rPr>
+                <w:lang w:bidi="ar-EG"/>
+              </w:rPr>
+              <w:t>Delete posts</w:t>
+            </w:r>
+          </w:p>
+          <w:p>
+            <w:pPr>
+              <w:pStyle w:val="ListParagraph"/>
+              <w:ind w:left="360"/>
+              <w:rPr>
+                <w:lang w:bidi="ar-EG"/>
+              </w:rPr>
+            </w:pPr>
+          </w:p>
+          <w:p>
+            <w:pPr>
+              <w:pStyle w:val="ListParagraph"/>
+              <w:numPr>
+                <w:ilvl w:val="0"/>
+                <w:numId w:val="1"/>
+              </w:numPr>
+              <w:rPr>
+                <w:lang w:bidi="ar-EG"/>
+              </w:rPr>
+            </w:pPr>
+            <w:r>
+              <w:rPr>
+                <w:lang w:bidi="ar-EG"/>
+              </w:rPr>
+              <w:t>US-16</w:t>
+            </w:r>
+          </w:p>
+          <w:p>
+            <w:pPr>
+              <w:pStyle w:val="ListParagraph"/>
+              <w:rPr>
+                <w:lang w:bidi="ar-EG"/>
+              </w:rPr>
+            </w:pPr>
+          </w:p>
+          <w:p>
+            <w:pPr>
+              <w:pStyle w:val="ListParagraph"/>
+              <w:numPr>
+                <w:ilvl w:val="0"/>
+                <w:numId w:val="1"/>
+              </w:numPr>
+              <w:spacing w:after="0" w:line="240" w:lineRule="auto"/>
+            </w:pPr>
+            <w:r>
+              <w:t>Priority: High</w:t>
+            </w:r>
+          </w:p>
+          <w:p>
+            <w:pPr>
+              <w:pStyle w:val="ListParagraph"/>
+              <w:ind w:left="360"/>
+              <w:rPr>
+                <w:lang w:bidi="ar-EG"/>
+              </w:rPr>
+            </w:pPr>
+          </w:p>
           <w:p/>
         </w:tc>
         <w:tc>
           <w:tcPr>
             <w:tcW w:w="2635" w:type="dxa"/>
           </w:tcPr>
+          <w:p>
+            <w:pPr>
+              <w:spacing w:after="0" w:line="240" w:lineRule="auto"/>
+            </w:pPr>
+          </w:p>
+          <w:p>
+            <w:pPr>
+              <w:pStyle w:val="ListParagraph"/>
+              <w:numPr>
+                <w:ilvl w:val="0"/>
+                <w:numId w:val="1"/>
+              </w:numPr>
+              <w:spacing w:after="0" w:line="240" w:lineRule="auto"/>
+            </w:pPr>
+            <w:r>
+              <w:t>Task: Update profile information</w:t>
+            </w:r>
+          </w:p>
+          <w:p>
+            <w:pPr>
+              <w:pStyle w:val="ListParagraph"/>
+              <w:numPr>
+                <w:ilvl w:val="0"/>
+                <w:numId w:val="1"/>
+              </w:numPr>
+              <w:spacing w:after="0" w:line="240" w:lineRule="auto"/>
+            </w:pPr>
+            <w:r>
+              <w:t xml:space="preserve">Person: </w:t>
+            </w:r>
+            <w:proofErr w:type="spellStart"/>
+            <w:r>
+              <w:t>Mennah</w:t>
+            </w:r>
+            <w:proofErr w:type="spellEnd"/>
+          </w:p>
+          <w:p>
+            <w:pPr>
+              <w:pStyle w:val="ListParagraph"/>
+              <w:spacing w:after="0" w:line="240" w:lineRule="auto"/>
+              <w:ind w:left="360"/>
+            </w:pPr>
+          </w:p>
+          <w:p>
+            <w:pPr>
+              <w:pStyle w:val="ListParagraph"/>
+              <w:numPr>
+                <w:ilvl w:val="0"/>
+                <w:numId w:val="1"/>
+              </w:numPr>
+              <w:spacing w:after="0" w:line="240" w:lineRule="auto"/>
+            </w:pPr>
+            <w:r>
+              <w:t>EH: 10</w:t>
+            </w:r>
+          </w:p>
+          <w:p>
+            <w:pPr>
+              <w:spacing w:after="0" w:line="240" w:lineRule="auto"/>
+            </w:pPr>
+          </w:p>
+          <w:p>
+            <w:pPr>
+              <w:pStyle w:val="ListParagraph"/>
+              <w:numPr>
+                <w:ilvl w:val="0"/>
+                <w:numId w:val="1"/>
+              </w:numPr>
+              <w:spacing w:after="0" w:line="240" w:lineRule="auto"/>
+            </w:pPr>
+            <w:r>
+              <w:t>SH: 3</w:t>
+            </w:r>
+          </w:p>
+          <w:p>
+            <w:pPr>
+              <w:pStyle w:val="ListParagraph"/>
+            </w:pPr>
+          </w:p>
+          <w:p>
+            <w:pPr>
+              <w:pStyle w:val="ListParagraph"/>
+              <w:numPr>
+                <w:ilvl w:val="0"/>
+                <w:numId w:val="1"/>
+              </w:numPr>
+              <w:spacing w:after="0" w:line="240" w:lineRule="auto"/>
+            </w:pPr>
+            <w:r>
+              <w:t>TH: 0</w:t>
+            </w:r>
+          </w:p>
+        </w:tc>
+        <w:tc>
+          <w:tcPr>
+            <w:tcW w:w="2762" w:type="dxa"/>
+          </w:tcPr>
           <w:p/>
         </w:tc>
         <w:tc>
           <w:tcPr>
-            <w:tcW w:w="2762" w:type="dxa"/>
+            <w:tcW w:w="2635" w:type="dxa"/>
           </w:tcPr>
           <w:p/>
         </w:tc>
         <w:tc>
           <w:tcPr>
-            <w:tcW w:w="2635" w:type="dxa"/>
-          </w:tcPr>
-          <w:p/>
-        </w:tc>
-        <w:tc>
-          <w:tcPr>
             <w:tcW w:w="2636" w:type="dxa"/>
           </w:tcPr>
-          <w:p/>
+          <w:p>
+            <w:pPr>
+              <w:spacing w:after="0" w:line="240" w:lineRule="auto"/>
+            </w:pPr>
+          </w:p>
+          <w:p>
+            <w:pPr>
+              <w:pStyle w:val="ListParagraph"/>
+              <w:numPr>
+                <w:ilvl w:val="0"/>
+                <w:numId w:val="1"/>
+              </w:numPr>
+              <w:spacing w:after="0" w:line="240" w:lineRule="auto"/>
+            </w:pPr>
+            <w:r>
+              <w:t xml:space="preserve">Task: Delete posts from DB </w:t>
+            </w:r>
+          </w:p>
+          <w:p>
+            <w:pPr>
+              <w:pStyle w:val="ListParagraph"/>
+              <w:spacing w:after="0" w:line="240" w:lineRule="auto"/>
+              <w:ind w:left="360"/>
+            </w:pPr>
+          </w:p>
+          <w:p>
+            <w:pPr>
+              <w:pStyle w:val="ListParagraph"/>
+              <w:numPr>
+                <w:ilvl w:val="0"/>
+                <w:numId w:val="1"/>
+              </w:numPr>
+              <w:spacing w:after="0" w:line="240" w:lineRule="auto"/>
+            </w:pPr>
+            <w:r>
+              <w:t xml:space="preserve">Person: </w:t>
+            </w:r>
+            <w:proofErr w:type="spellStart"/>
+            <w:r>
+              <w:t>Mennah</w:t>
+            </w:r>
+            <w:proofErr w:type="spellEnd"/>
+          </w:p>
+          <w:p>
+            <w:pPr>
+              <w:spacing w:after="0" w:line="240" w:lineRule="auto"/>
+            </w:pPr>
+          </w:p>
+          <w:p>
+            <w:pPr>
+              <w:pStyle w:val="ListParagraph"/>
+              <w:numPr>
+                <w:ilvl w:val="0"/>
+                <w:numId w:val="1"/>
+              </w:numPr>
+              <w:spacing w:after="0" w:line="240" w:lineRule="auto"/>
+            </w:pPr>
+            <w:r>
+              <w:t xml:space="preserve">EH: </w:t>
+            </w:r>
+            <w:r>
+              <w:t>10</w:t>
+            </w:r>
+          </w:p>
+          <w:p>
+            <w:pPr>
+              <w:pStyle w:val="ListParagraph"/>
+              <w:spacing w:after="0" w:line="240" w:lineRule="auto"/>
+              <w:ind w:left="360"/>
+            </w:pPr>
+          </w:p>
+          <w:p>
+            <w:pPr>
+              <w:pStyle w:val="ListParagraph"/>
+              <w:numPr>
+                <w:ilvl w:val="0"/>
+                <w:numId w:val="1"/>
+              </w:numPr>
+              <w:spacing w:after="0" w:line="240" w:lineRule="auto"/>
+            </w:pPr>
+            <w:r>
+              <w:t xml:space="preserve">SH: </w:t>
+            </w:r>
+            <w:r>
+              <w:t>3</w:t>
+            </w:r>
+          </w:p>
+          <w:p>
+            <w:pPr>
+              <w:spacing w:after="0" w:line="240" w:lineRule="auto"/>
+            </w:pPr>
+          </w:p>
+          <w:p>
+            <w:pPr>
+              <w:pStyle w:val="ListParagraph"/>
+              <w:numPr>
+                <w:ilvl w:val="0"/>
+                <w:numId w:val="1"/>
+              </w:numPr>
+              <w:spacing w:after="0" w:line="240" w:lineRule="auto"/>
+            </w:pPr>
+            <w:r>
+              <w:t>TH: 0</w:t>
+            </w:r>
+          </w:p>
         </w:tc>
       </w:tr>
     </w:tbl>
-    <w:p/>
-    <w:p/>
-    <w:p/>
+    <w:p>
+      <w:bookmarkStart w:id="0" w:name="_GoBack"/>
+      <w:bookmarkEnd w:id="0"/>
+    </w:p>
     <w:sectPr>
       <w:headerReference w:type="default" r:id="rId7"/>
       <w:footerReference w:type="default" r:id="rId8"/>

</xml_diff>